<commit_message>
propuesta para el diseño de mati
</commit_message>
<xml_diff>
--- a/Assets DBMS/Diseño.docx
+++ b/Assets DBMS/Diseño.docx
@@ -1489,6 +1489,13 @@
       </w:r>
     </w:p>
     <w:p>
+      <w:r>
+        <w:pict>
+          <v:rect id="_x0000_i1025" style="width:0;height:1.5pt" o:hralign="center" o:hrstd="t" o:hr="t" fillcolor="#a0a0a0" stroked="f"/>
+        </w:pict>
+      </w:r>
+    </w:p>
+    <w:p>
       <w:pPr>
         <w:pStyle w:val="Ttulo2"/>
       </w:pPr>
@@ -1681,6 +1688,7 @@
               <w:t xml:space="preserve"> = </w:t>
             </w:r>
             <w:proofErr w:type="spellStart"/>
+            <w:proofErr w:type="gramStart"/>
             <w:r>
               <w:rPr>
                 <w:rFonts w:ascii="Consolas" w:hAnsi="Consolas" w:cs="Consolas"/>
@@ -1698,7 +1706,14 @@
               <w:rPr>
                 <w:rFonts w:ascii="Consolas" w:hAnsi="Consolas" w:cs="Consolas"/>
               </w:rPr>
-              <w:t xml:space="preserve">() </w:t>
+              <w:t>(</w:t>
+            </w:r>
+            <w:proofErr w:type="gramEnd"/>
+            <w:r>
+              <w:rPr>
+                <w:rFonts w:ascii="Consolas" w:hAnsi="Consolas" w:cs="Consolas"/>
+              </w:rPr>
+              <w:t xml:space="preserve">) </w:t>
             </w:r>
             <w:r>
               <w:rPr>
@@ -1724,7 +1739,25 @@
                 <w:b/>
                 <w:color w:val="76923C" w:themeColor="accent3" w:themeShade="BF"/>
               </w:rPr>
-              <w:t>, no? Es lo mismo igual.. es un nombre...</w:t>
+              <w:t>, no? Es lo mismo igual</w:t>
+            </w:r>
+            <w:proofErr w:type="gramStart"/>
+            <w:r>
+              <w:rPr>
+                <w:rFonts w:ascii="Consolas" w:hAnsi="Consolas" w:cs="Consolas"/>
+                <w:b/>
+                <w:color w:val="76923C" w:themeColor="accent3" w:themeShade="BF"/>
+              </w:rPr>
+              <w:t>..</w:t>
+            </w:r>
+            <w:proofErr w:type="gramEnd"/>
+            <w:r>
+              <w:rPr>
+                <w:rFonts w:ascii="Consolas" w:hAnsi="Consolas" w:cs="Consolas"/>
+                <w:b/>
+                <w:color w:val="76923C" w:themeColor="accent3" w:themeShade="BF"/>
+              </w:rPr>
+              <w:t xml:space="preserve"> es un nombre...</w:t>
             </w:r>
           </w:p>
           <w:p>
@@ -1943,6 +1976,7 @@
               <w:rPr>
                 <w:rFonts w:ascii="Consolas" w:hAnsi="Consolas" w:cs="Consolas"/>
               </w:rPr>
+              <w:lastRenderedPageBreak/>
               <w:t>PersistData</w:t>
             </w:r>
             <w:proofErr w:type="spellEnd"/>
@@ -2020,6 +2054,7 @@
         <w:t xml:space="preserve">Como se llega a </w:t>
       </w:r>
       <w:proofErr w:type="spellStart"/>
+      <w:proofErr w:type="gramStart"/>
       <w:r>
         <w:rPr>
           <w:b/>
@@ -2031,7 +2066,14 @@
         <w:rPr>
           <w:b/>
         </w:rPr>
-        <w:t xml:space="preserve"> := false</w:t>
+        <w:t xml:space="preserve"> :</w:t>
+      </w:r>
+      <w:proofErr w:type="gramEnd"/>
+      <w:r>
+        <w:rPr>
+          <w:b/>
+        </w:rPr>
+        <w:t>= false</w:t>
       </w:r>
       <w:r>
         <w:t xml:space="preserve">: levantamos un cliente especial (como en modo administrador </w:t>
@@ -2112,6 +2154,7 @@
         <w:t xml:space="preserve">El </w:t>
       </w:r>
       <w:proofErr w:type="spellStart"/>
+      <w:proofErr w:type="gramStart"/>
       <w:r>
         <w:rPr>
           <w:b/>
@@ -2123,7 +2166,14 @@
         <w:rPr>
           <w:b/>
         </w:rPr>
-        <w:t>()</w:t>
+        <w:t>(</w:t>
+      </w:r>
+      <w:proofErr w:type="gramEnd"/>
+      <w:r>
+        <w:rPr>
+          <w:b/>
+        </w:rPr>
+        <w:t>)</w:t>
       </w:r>
       <w:r>
         <w:t xml:space="preserve"> recibe una lista de Personas y genera una lista de </w:t>
@@ -2656,6 +2706,7 @@
         <w:t xml:space="preserve">La lógica esta en el </w:t>
       </w:r>
       <w:proofErr w:type="spellStart"/>
+      <w:proofErr w:type="gramStart"/>
       <w:r>
         <w:rPr>
           <w:b/>
@@ -2667,7 +2718,14 @@
         <w:rPr>
           <w:b/>
         </w:rPr>
-        <w:t>()</w:t>
+        <w:t>(</w:t>
+      </w:r>
+      <w:proofErr w:type="gramEnd"/>
+      <w:r>
+        <w:rPr>
+          <w:b/>
+        </w:rPr>
+        <w:t>)</w:t>
       </w:r>
       <w:r>
         <w:t xml:space="preserve"> que agarra los campos de </w:t>
@@ -2718,6 +2776,7 @@
               <w:rPr>
                 <w:rFonts w:ascii="Consolas" w:hAnsi="Consolas" w:cs="Consolas"/>
               </w:rPr>
+              <w:lastRenderedPageBreak/>
               <w:t>./</w:t>
             </w:r>
             <w:proofErr w:type="spellStart"/>
@@ -2806,7 +2865,6 @@
               <w:rPr>
                 <w:rFonts w:ascii="Consolas" w:hAnsi="Consolas" w:cs="Consolas"/>
               </w:rPr>
-              <w:lastRenderedPageBreak/>
               <w:t>./</w:t>
             </w:r>
             <w:proofErr w:type="spellStart"/>
@@ -3329,6 +3387,97 @@
         <w:t>.</w:t>
       </w:r>
     </w:p>
+    <w:p>
+      <w:pPr>
+        <w:pStyle w:val="Ttulo4"/>
+      </w:pPr>
+      <w:r>
+        <w:t>Para tener en cuenta en esta solución:</w:t>
+      </w:r>
+    </w:p>
+    <w:p>
+      <w:pPr>
+        <w:pStyle w:val="Prrafodelista"/>
+        <w:numPr>
+          <w:ilvl w:val="0"/>
+          <w:numId w:val="12"/>
+        </w:numPr>
+      </w:pPr>
+      <w:r>
+        <w:t xml:space="preserve">Si el proceso </w:t>
+      </w:r>
+      <w:proofErr w:type="spellStart"/>
+      <w:r>
+        <w:rPr>
+          <w:b/>
+        </w:rPr>
+        <w:t>init</w:t>
+      </w:r>
+      <w:proofErr w:type="spellEnd"/>
+      <w:r>
+        <w:t xml:space="preserve"> tiene le </w:t>
+      </w:r>
+      <w:r>
+        <w:rPr>
+          <w:b/>
+        </w:rPr>
+        <w:t>PID = 1</w:t>
+      </w:r>
+      <w:r>
+        <w:t xml:space="preserve">, podríamos enviar el </w:t>
+      </w:r>
+      <w:proofErr w:type="spellStart"/>
+      <w:r>
+        <w:t>request</w:t>
+      </w:r>
+      <w:proofErr w:type="spellEnd"/>
+      <w:r>
+        <w:t xml:space="preserve"> “finalizar servicio” con el </w:t>
+      </w:r>
+      <w:r>
+        <w:t>ID</w:t>
+      </w:r>
+      <w:r>
+        <w:t xml:space="preserve"> </w:t>
+      </w:r>
+      <w:r>
+        <w:t xml:space="preserve">= </w:t>
+      </w:r>
+      <w:r>
+        <w:t>1</w:t>
+      </w:r>
+      <w:r>
+        <w:t xml:space="preserve"> y estamos seguros que no se va a confundir con otro proceso</w:t>
+      </w:r>
+      <w:r>
+        <w:t>. Entonces el gestor lee en lugar de con 0</w:t>
+      </w:r>
+      <w:r>
+        <w:t>,</w:t>
+      </w:r>
+      <w:r>
+        <w:t xml:space="preserve"> con 1, y si no retorna nada leer con 0. Entonces es como que el único mensaje con prioridad es el de ID = 1, que parece lógico porque es un cliente-administrador. En el caso de que hayan muchos </w:t>
+      </w:r>
+      <w:proofErr w:type="spellStart"/>
+      <w:r>
+        <w:t>request</w:t>
+      </w:r>
+      <w:proofErr w:type="spellEnd"/>
+      <w:r>
+        <w:t xml:space="preserve"> y el administrador da de baja el servicio, a todos los </w:t>
+      </w:r>
+      <w:proofErr w:type="spellStart"/>
+      <w:r>
+        <w:t>request</w:t>
+      </w:r>
+      <w:proofErr w:type="spellEnd"/>
+      <w:r>
+        <w:t xml:space="preserve"> se les responde con un “fin de servicio”.</w:t>
+      </w:r>
+      <w:r>
+        <w:t xml:space="preserve"> Y al proceso administrador, así como el manda con 1 se le responde con 1.</w:t>
+      </w:r>
+    </w:p>
     <w:sectPr>
       <w:pgSz w:w="12240" w:h="15840"/>
       <w:pgMar w:top="1417" w:right="1701" w:bottom="1417" w:left="1701" w:header="708" w:footer="708" w:gutter="0"/>
@@ -3342,6 +3491,95 @@
 <file path=word/numbering.xml><?xml version="1.0" encoding="utf-8"?>
 <w:numbering xmlns:ve="http://schemas.openxmlformats.org/markup-compatibility/2006" xmlns:o="urn:schemas-microsoft-com:office:office" xmlns:r="http://schemas.openxmlformats.org/officeDocument/2006/relationships" xmlns:m="http://schemas.openxmlformats.org/officeDocument/2006/math" xmlns:v="urn:schemas-microsoft-com:vml" xmlns:wp="http://schemas.openxmlformats.org/drawingml/2006/wordprocessingDrawing" xmlns:w10="urn:schemas-microsoft-com:office:word" xmlns:w="http://schemas.openxmlformats.org/wordprocessingml/2006/main" xmlns:wne="http://schemas.microsoft.com/office/word/2006/wordml">
   <w:abstractNum w:abstractNumId="0">
+    <w:nsid w:val="162A70C9"/>
+    <w:multiLevelType w:val="hybridMultilevel"/>
+    <w:tmpl w:val="46189196"/>
+    <w:lvl w:ilvl="0" w:tplc="2C0A000F">
+      <w:start w:val="1"/>
+      <w:numFmt w:val="decimal"/>
+      <w:lvlText w:val="%1."/>
+      <w:lvlJc w:val="left"/>
+      <w:pPr>
+        <w:ind w:left="720" w:hanging="360"/>
+      </w:pPr>
+      <w:rPr>
+        <w:rFonts w:hint="default"/>
+      </w:rPr>
+    </w:lvl>
+    <w:lvl w:ilvl="1" w:tplc="2C0A0019" w:tentative="1">
+      <w:start w:val="1"/>
+      <w:numFmt w:val="lowerLetter"/>
+      <w:lvlText w:val="%2."/>
+      <w:lvlJc w:val="left"/>
+      <w:pPr>
+        <w:ind w:left="1440" w:hanging="360"/>
+      </w:pPr>
+    </w:lvl>
+    <w:lvl w:ilvl="2" w:tplc="2C0A001B" w:tentative="1">
+      <w:start w:val="1"/>
+      <w:numFmt w:val="lowerRoman"/>
+      <w:lvlText w:val="%3."/>
+      <w:lvlJc w:val="right"/>
+      <w:pPr>
+        <w:ind w:left="2160" w:hanging="180"/>
+      </w:pPr>
+    </w:lvl>
+    <w:lvl w:ilvl="3" w:tplc="2C0A000F" w:tentative="1">
+      <w:start w:val="1"/>
+      <w:numFmt w:val="decimal"/>
+      <w:lvlText w:val="%4."/>
+      <w:lvlJc w:val="left"/>
+      <w:pPr>
+        <w:ind w:left="2880" w:hanging="360"/>
+      </w:pPr>
+    </w:lvl>
+    <w:lvl w:ilvl="4" w:tplc="2C0A0019" w:tentative="1">
+      <w:start w:val="1"/>
+      <w:numFmt w:val="lowerLetter"/>
+      <w:lvlText w:val="%5."/>
+      <w:lvlJc w:val="left"/>
+      <w:pPr>
+        <w:ind w:left="3600" w:hanging="360"/>
+      </w:pPr>
+    </w:lvl>
+    <w:lvl w:ilvl="5" w:tplc="2C0A001B" w:tentative="1">
+      <w:start w:val="1"/>
+      <w:numFmt w:val="lowerRoman"/>
+      <w:lvlText w:val="%6."/>
+      <w:lvlJc w:val="right"/>
+      <w:pPr>
+        <w:ind w:left="4320" w:hanging="180"/>
+      </w:pPr>
+    </w:lvl>
+    <w:lvl w:ilvl="6" w:tplc="2C0A000F" w:tentative="1">
+      <w:start w:val="1"/>
+      <w:numFmt w:val="decimal"/>
+      <w:lvlText w:val="%7."/>
+      <w:lvlJc w:val="left"/>
+      <w:pPr>
+        <w:ind w:left="5040" w:hanging="360"/>
+      </w:pPr>
+    </w:lvl>
+    <w:lvl w:ilvl="7" w:tplc="2C0A0019" w:tentative="1">
+      <w:start w:val="1"/>
+      <w:numFmt w:val="lowerLetter"/>
+      <w:lvlText w:val="%8."/>
+      <w:lvlJc w:val="left"/>
+      <w:pPr>
+        <w:ind w:left="5760" w:hanging="360"/>
+      </w:pPr>
+    </w:lvl>
+    <w:lvl w:ilvl="8" w:tplc="2C0A001B" w:tentative="1">
+      <w:start w:val="1"/>
+      <w:numFmt w:val="lowerRoman"/>
+      <w:lvlText w:val="%9."/>
+      <w:lvlJc w:val="right"/>
+      <w:pPr>
+        <w:ind w:left="6480" w:hanging="180"/>
+      </w:pPr>
+    </w:lvl>
+  </w:abstractNum>
+  <w:abstractNum w:abstractNumId="1">
     <w:nsid w:val="2827251A"/>
     <w:multiLevelType w:val="hybridMultilevel"/>
     <w:tmpl w:val="94784A34"/>
@@ -3454,7 +3692,7 @@
       </w:rPr>
     </w:lvl>
   </w:abstractNum>
-  <w:abstractNum w:abstractNumId="1">
+  <w:abstractNum w:abstractNumId="2">
     <w:nsid w:val="32DA19E8"/>
     <w:multiLevelType w:val="hybridMultilevel"/>
     <w:tmpl w:val="146E0A42"/>
@@ -3540,7 +3778,7 @@
       </w:pPr>
     </w:lvl>
   </w:abstractNum>
-  <w:abstractNum w:abstractNumId="2">
+  <w:abstractNum w:abstractNumId="3">
     <w:nsid w:val="43FC5FDB"/>
     <w:multiLevelType w:val="hybridMultilevel"/>
     <w:tmpl w:val="3F22459E"/>
@@ -3626,7 +3864,7 @@
       </w:pPr>
     </w:lvl>
   </w:abstractNum>
-  <w:abstractNum w:abstractNumId="3">
+  <w:abstractNum w:abstractNumId="4">
     <w:nsid w:val="47181453"/>
     <w:multiLevelType w:val="hybridMultilevel"/>
     <w:tmpl w:val="C4581DCE"/>
@@ -3715,7 +3953,7 @@
       </w:pPr>
     </w:lvl>
   </w:abstractNum>
-  <w:abstractNum w:abstractNumId="4">
+  <w:abstractNum w:abstractNumId="5">
     <w:nsid w:val="497D16A3"/>
     <w:multiLevelType w:val="hybridMultilevel"/>
     <w:tmpl w:val="330A77B0"/>
@@ -3828,7 +4066,7 @@
       </w:rPr>
     </w:lvl>
   </w:abstractNum>
-  <w:abstractNum w:abstractNumId="5">
+  <w:abstractNum w:abstractNumId="6">
     <w:nsid w:val="552D5836"/>
     <w:multiLevelType w:val="hybridMultilevel"/>
     <w:tmpl w:val="09F09574"/>
@@ -3941,7 +4179,7 @@
       </w:rPr>
     </w:lvl>
   </w:abstractNum>
-  <w:abstractNum w:abstractNumId="6">
+  <w:abstractNum w:abstractNumId="7">
     <w:nsid w:val="5AAC4FB0"/>
     <w:multiLevelType w:val="hybridMultilevel"/>
     <w:tmpl w:val="5D68F166"/>
@@ -4030,7 +4268,7 @@
       </w:pPr>
     </w:lvl>
   </w:abstractNum>
-  <w:abstractNum w:abstractNumId="7">
+  <w:abstractNum w:abstractNumId="8">
     <w:nsid w:val="5D7B7981"/>
     <w:multiLevelType w:val="hybridMultilevel"/>
     <w:tmpl w:val="39E2ED62"/>
@@ -4119,7 +4357,7 @@
       </w:pPr>
     </w:lvl>
   </w:abstractNum>
-  <w:abstractNum w:abstractNumId="8">
+  <w:abstractNum w:abstractNumId="9">
     <w:nsid w:val="65443FFE"/>
     <w:multiLevelType w:val="hybridMultilevel"/>
     <w:tmpl w:val="1E0AEA76"/>
@@ -4208,7 +4446,7 @@
       </w:pPr>
     </w:lvl>
   </w:abstractNum>
-  <w:abstractNum w:abstractNumId="9">
+  <w:abstractNum w:abstractNumId="10">
     <w:nsid w:val="77FF4773"/>
     <w:multiLevelType w:val="hybridMultilevel"/>
     <w:tmpl w:val="6F86D5AE"/>
@@ -4321,7 +4559,7 @@
       </w:rPr>
     </w:lvl>
   </w:abstractNum>
-  <w:abstractNum w:abstractNumId="10">
+  <w:abstractNum w:abstractNumId="11">
     <w:nsid w:val="7F3B55BE"/>
     <w:multiLevelType w:val="hybridMultilevel"/>
     <w:tmpl w:val="35B6E6AA"/>
@@ -4408,37 +4646,40 @@
     </w:lvl>
   </w:abstractNum>
   <w:num w:numId="1">
+    <w:abstractNumId w:val="3"/>
+  </w:num>
+  <w:num w:numId="2">
     <w:abstractNumId w:val="2"/>
   </w:num>
-  <w:num w:numId="2">
+  <w:num w:numId="3">
+    <w:abstractNumId w:val="11"/>
+  </w:num>
+  <w:num w:numId="4">
+    <w:abstractNumId w:val="4"/>
+  </w:num>
+  <w:num w:numId="5">
+    <w:abstractNumId w:val="10"/>
+  </w:num>
+  <w:num w:numId="6">
+    <w:abstractNumId w:val="5"/>
+  </w:num>
+  <w:num w:numId="7">
     <w:abstractNumId w:val="1"/>
   </w:num>
-  <w:num w:numId="3">
-    <w:abstractNumId w:val="10"/>
+  <w:num w:numId="8">
+    <w:abstractNumId w:val="7"/>
   </w:num>
-  <w:num w:numId="4">
-    <w:abstractNumId w:val="3"/>
+  <w:num w:numId="9">
+    <w:abstractNumId w:val="8"/>
   </w:num>
-  <w:num w:numId="5">
+  <w:num w:numId="10">
     <w:abstractNumId w:val="9"/>
   </w:num>
-  <w:num w:numId="6">
-    <w:abstractNumId w:val="4"/>
-  </w:num>
-  <w:num w:numId="7">
-    <w:abstractNumId w:val="0"/>
-  </w:num>
-  <w:num w:numId="8">
+  <w:num w:numId="11">
     <w:abstractNumId w:val="6"/>
   </w:num>
-  <w:num w:numId="9">
-    <w:abstractNumId w:val="7"/>
-  </w:num>
-  <w:num w:numId="10">
-    <w:abstractNumId w:val="8"/>
-  </w:num>
-  <w:num w:numId="11">
-    <w:abstractNumId w:val="5"/>
+  <w:num w:numId="12">
+    <w:abstractNumId w:val="0"/>
   </w:num>
 </w:numbering>
 </file>
@@ -4720,6 +4961,7 @@
   <w:style w:type="character" w:default="1" w:styleId="Fuentedeprrafopredeter">
     <w:name w:val="Default Paragraph Font"/>
     <w:uiPriority w:val="1"/>
+    <w:semiHidden/>
     <w:unhideWhenUsed/>
   </w:style>
   <w:style w:type="table" w:default="1" w:styleId="Tablanormal">

</xml_diff>